<commit_message>
take out that stupid gist thing
</commit_message>
<xml_diff>
--- a/text/Personal Statement.docx
+++ b/text/Personal Statement.docx
@@ -7,7 +7,54 @@
         <w:t xml:space="preserve">Lauren Van Allen </w:t>
       </w:r>
     </w:p>
-    <w:p/>
+    <w:p>
+      <w:r>
+        <w:rPr>
+          <w:noProof/>
+        </w:rPr>
+        <w:drawing>
+          <wp:inline distT="0" distB="0" distL="0" distR="0" wp14:anchorId="4909B1B1" wp14:editId="4771B673">
+            <wp:extent cx="3259899" cy="2173266"/>
+            <wp:effectExtent l="0" t="0" r="0" b="0"/>
+            <wp:docPr id="1" name="Picture 1" descr="A screenshot of a computer&#10;&#10;Description automatically generated"/>
+            <wp:cNvGraphicFramePr>
+              <a:graphicFrameLocks xmlns:a="http://schemas.openxmlformats.org/drawingml/2006/main" noChangeAspect="1"/>
+            </wp:cNvGraphicFramePr>
+            <a:graphic xmlns:a="http://schemas.openxmlformats.org/drawingml/2006/main">
+              <a:graphicData uri="http://schemas.openxmlformats.org/drawingml/2006/picture">
+                <pic:pic xmlns:pic="http://schemas.openxmlformats.org/drawingml/2006/picture">
+                  <pic:nvPicPr>
+                    <pic:cNvPr id="1" name="Brief Biology Quiz Screenhot.png"/>
+                    <pic:cNvPicPr/>
+                  </pic:nvPicPr>
+                  <pic:blipFill>
+                    <a:blip r:embed="rId4" cstate="print">
+                      <a:extLst>
+                        <a:ext uri="{28A0092B-C50C-407E-A947-70E740481C1C}">
+                          <a14:useLocalDpi xmlns:a14="http://schemas.microsoft.com/office/drawing/2010/main" val="0"/>
+                        </a:ext>
+                      </a:extLst>
+                    </a:blip>
+                    <a:stretch>
+                      <a:fillRect/>
+                    </a:stretch>
+                  </pic:blipFill>
+                  <pic:spPr>
+                    <a:xfrm>
+                      <a:off x="0" y="0"/>
+                      <a:ext cx="3291234" cy="2194156"/>
+                    </a:xfrm>
+                    <a:prstGeom prst="rect">
+                      <a:avLst/>
+                    </a:prstGeom>
+                  </pic:spPr>
+                </pic:pic>
+              </a:graphicData>
+            </a:graphic>
+          </wp:inline>
+        </w:drawing>
+      </w:r>
+    </w:p>
     <w:p>
       <w:r>
         <w:t>Personal</w:t>
@@ -54,109 +101,109 @@
     </w:p>
     <w:p>
       <w:r>
-        <w:t xml:space="preserve">One of my favorite feelings is that ‘Ah-hah’ moment, when you </w:t>
-      </w:r>
-      <w:r>
-        <w:t>find</w:t>
-      </w:r>
-      <w:r>
-        <w:t xml:space="preserve"> a misplaced piece to the puzzle you were working on and it was so freaking simple that you want to scream and throw something but before you do, you notice the brand-new and interesting problems that arose from your solution and you’re enthralled in the project again, ignoring the aching of your shoulders, the itching of your eyes, the growl of your stomach, as the real world fades away </w:t>
-      </w:r>
-      <w:r>
-        <w:t>in</w:t>
-      </w:r>
-      <w:r>
-        <w:t xml:space="preserve">to </w:t>
-      </w:r>
-      <w:r>
-        <w:t xml:space="preserve">your </w:t>
-      </w:r>
-      <w:r>
-        <w:t>zone, leaving only your fingers, keyboard, and monitor.  Just me?</w:t>
-      </w:r>
-    </w:p>
-    <w:p>
-      <w:r>
-        <w:t>I also enjoy run-on sentences and</w:t>
-      </w:r>
-      <w:r>
-        <w:t>, superfluous</w:t>
-      </w:r>
-      <w:r>
-        <w:t xml:space="preserve"> commas. </w:t>
-      </w:r>
-    </w:p>
-    <w:p/>
-    <w:p>
-      <w:r>
-        <w:t>Portfolio</w:t>
-      </w:r>
-      <w:r>
-        <w:t xml:space="preserve"> (sidebar in tab: on click, takes to full page of portfolio projects, description, </w:t>
-      </w:r>
-      <w:proofErr w:type="spellStart"/>
-      <w:r>
-        <w:t>etc</w:t>
-      </w:r>
-      <w:proofErr w:type="spellEnd"/>
-      <w:r>
-        <w:t>; when hover, pop out menu of linked project names. On click, takes to specific spot on page for project.)</w:t>
-      </w:r>
-    </w:p>
-    <w:p>
-      <w:r>
-        <w:t>S</w:t>
-      </w:r>
-      <w:r>
-        <w:t>creenshot on left of title and description. Beneath screenshot, linked Live App and Repo</w:t>
-      </w:r>
-    </w:p>
-    <w:p>
-      <w:r>
-        <w:t xml:space="preserve">Brief Biology Quiz </w:t>
-      </w:r>
-    </w:p>
-    <w:p>
-      <w:r>
-        <w:t xml:space="preserve">(do that thing on Keith’s with the symbols for the languages used: html, CSS, </w:t>
-      </w:r>
-      <w:proofErr w:type="spellStart"/>
-      <w:r>
-        <w:t>javascript</w:t>
-      </w:r>
-      <w:proofErr w:type="spellEnd"/>
-      <w:r>
-        <w:t xml:space="preserve">, </w:t>
-      </w:r>
-      <w:proofErr w:type="spellStart"/>
-      <w:r>
-        <w:t>jquery</w:t>
-      </w:r>
-      <w:proofErr w:type="spellEnd"/>
-      <w:r>
-        <w:t>)</w:t>
-      </w:r>
-    </w:p>
-    <w:p>
-      <w:r>
-        <w:t xml:space="preserve">The Brief Biology Quiz asks five high-school biology questions in the format of a </w:t>
-      </w:r>
-      <w:r>
-        <w:t xml:space="preserve">scored </w:t>
-      </w:r>
-      <w:r>
-        <w:t xml:space="preserve">single multiple-choice question and, on submission, the correct answer and </w:t>
-      </w:r>
-      <w:r>
-        <w:t>possible added point</w:t>
-      </w:r>
-      <w:r>
-        <w:t>. At the appearance of the answer, the user</w:t>
+        <w:t>One of my favorite feelings is that ‘Ah-hah’ moment, w</w:t>
       </w:r>
       <w:bookmarkStart w:id="0" w:name="_GoBack"/>
       <w:bookmarkEnd w:id="0"/>
       <w:r>
-        <w:t xml:space="preserve"> is prompted to click for the next question and this </w:t>
+        <w:t xml:space="preserve">hen you </w:t>
+      </w:r>
+      <w:r>
+        <w:t>find</w:t>
+      </w:r>
+      <w:r>
+        <w:t xml:space="preserve"> a misplaced piece to the puzzle you were working on and it was so freaking simple that you want to scream and throw something but before you do, you notice the brand-new and interesting problems that arose from your solution and you’re enthralled in the project again, ignoring the aching of your shoulders, the itching of your eyes, the growl of your stomach, as the real world fades away </w:t>
+      </w:r>
+      <w:r>
+        <w:t>in</w:t>
+      </w:r>
+      <w:r>
+        <w:t xml:space="preserve">to </w:t>
+      </w:r>
+      <w:r>
+        <w:t xml:space="preserve">your </w:t>
+      </w:r>
+      <w:r>
+        <w:t>zone, leaving only your fingers, keyboard, and monitor.  Just me?</w:t>
+      </w:r>
+    </w:p>
+    <w:p>
+      <w:r>
+        <w:t>I also enjoy run-on sentences and</w:t>
+      </w:r>
+      <w:r>
+        <w:t>, superfluous</w:t>
+      </w:r>
+      <w:r>
+        <w:t xml:space="preserve"> commas. </w:t>
+      </w:r>
+    </w:p>
+    <w:p/>
+    <w:p>
+      <w:r>
+        <w:t>Portfolio</w:t>
+      </w:r>
+      <w:r>
+        <w:t xml:space="preserve"> (sidebar in tab: on click, takes to full page of portfolio projects, description, </w:t>
+      </w:r>
+      <w:proofErr w:type="spellStart"/>
+      <w:r>
+        <w:t>etc</w:t>
+      </w:r>
+      <w:proofErr w:type="spellEnd"/>
+      <w:r>
+        <w:t>; when hover, pop out menu of linked project names. On click, takes to specific spot on page for project.)</w:t>
+      </w:r>
+    </w:p>
+    <w:p>
+      <w:r>
+        <w:t>S</w:t>
+      </w:r>
+      <w:r>
+        <w:t>creenshot on left of title and description. Beneath screenshot, linked Live App and Repo</w:t>
+      </w:r>
+    </w:p>
+    <w:p>
+      <w:r>
+        <w:t xml:space="preserve">Brief Biology Quiz </w:t>
+      </w:r>
+    </w:p>
+    <w:p>
+      <w:r>
+        <w:t xml:space="preserve">(do that thing on Keith’s with the symbols for the languages used: html, CSS, </w:t>
+      </w:r>
+      <w:proofErr w:type="spellStart"/>
+      <w:r>
+        <w:t>javascript</w:t>
+      </w:r>
+      <w:proofErr w:type="spellEnd"/>
+      <w:r>
+        <w:t xml:space="preserve">, </w:t>
+      </w:r>
+      <w:proofErr w:type="spellStart"/>
+      <w:r>
+        <w:t>jquery</w:t>
+      </w:r>
+      <w:proofErr w:type="spellEnd"/>
+      <w:r>
+        <w:t>)</w:t>
+      </w:r>
+    </w:p>
+    <w:p>
+      <w:r>
+        <w:t xml:space="preserve">The Brief Biology Quiz asks five high-school biology questions in the format of a </w:t>
+      </w:r>
+      <w:r>
+        <w:t xml:space="preserve">scored </w:t>
+      </w:r>
+      <w:r>
+        <w:t xml:space="preserve">single multiple-choice question and, on submission, the correct answer and </w:t>
+      </w:r>
+      <w:r>
+        <w:t>possible added point</w:t>
+      </w:r>
+      <w:r>
+        <w:t xml:space="preserve">. At the appearance of the answer, the user is prompted to click for the next question and this </w:t>
       </w:r>
       <w:r>
         <w:t>format continues</w:t>
@@ -191,6 +238,7 @@
     </w:p>
     <w:p>
       <w:r>
+        <w:lastRenderedPageBreak/>
         <w:t xml:space="preserve">Born to a microbiologist and an anesthesiologist in Decatur, GA, Lauren Van Allen was destined to dissect the world. However, her love of fiddling, breaking, and repairing </w:t>
       </w:r>
       <w:r>

</xml_diff>